<commit_message>
add homework initial explain
</commit_message>
<xml_diff>
--- a/r08921005.docx
+++ b/r08921005.docx
@@ -13,9 +13,63 @@
       </w:pPr>
       <w:r>
         <w:rPr>
-          <w:rFonts w:ascii="微軟正黑體" w:eastAsia="微軟正黑體" w:hAnsi="微軟正黑體"/>
-        </w:rPr>
-        <w:t>Explain how to execute your program clearly</w:t>
+          <w:noProof/>
+        </w:rPr>
+        <w:drawing>
+          <wp:anchor distT="0" distB="0" distL="114300" distR="114300" simplePos="0" relativeHeight="251684864" behindDoc="0" locked="0" layoutInCell="1" allowOverlap="1" wp14:anchorId="783CFC77" wp14:editId="56AE6447">
+            <wp:simplePos x="0" y="0"/>
+            <wp:positionH relativeFrom="margin">
+              <wp:align>right</wp:align>
+            </wp:positionH>
+            <wp:positionV relativeFrom="paragraph">
+              <wp:posOffset>170934</wp:posOffset>
+            </wp:positionV>
+            <wp:extent cx="3009900" cy="1200150"/>
+            <wp:effectExtent l="0" t="0" r="0" b="0"/>
+            <wp:wrapSquare wrapText="bothSides"/>
+            <wp:docPr id="8" name="圖片 8"/>
+            <wp:cNvGraphicFramePr>
+              <a:graphicFrameLocks xmlns:a="http://schemas.openxmlformats.org/drawingml/2006/main" noChangeAspect="1"/>
+            </wp:cNvGraphicFramePr>
+            <a:graphic xmlns:a="http://schemas.openxmlformats.org/drawingml/2006/main">
+              <a:graphicData uri="http://schemas.openxmlformats.org/drawingml/2006/picture">
+                <pic:pic xmlns:pic="http://schemas.openxmlformats.org/drawingml/2006/picture">
+                  <pic:nvPicPr>
+                    <pic:cNvPr id="1" name=""/>
+                    <pic:cNvPicPr/>
+                  </pic:nvPicPr>
+                  <pic:blipFill>
+                    <a:blip r:embed="rId8">
+                      <a:extLst>
+                        <a:ext uri="{28A0092B-C50C-407E-A947-70E740481C1C}">
+                          <a14:useLocalDpi xmlns:a14="http://schemas.microsoft.com/office/drawing/2010/main" val="0"/>
+                        </a:ext>
+                      </a:extLst>
+                    </a:blip>
+                    <a:stretch>
+                      <a:fillRect/>
+                    </a:stretch>
+                  </pic:blipFill>
+                  <pic:spPr>
+                    <a:xfrm>
+                      <a:off x="0" y="0"/>
+                      <a:ext cx="3009900" cy="1200150"/>
+                    </a:xfrm>
+                    <a:prstGeom prst="rect">
+                      <a:avLst/>
+                    </a:prstGeom>
+                  </pic:spPr>
+                </pic:pic>
+              </a:graphicData>
+            </a:graphic>
+          </wp:anchor>
+        </w:drawing>
+      </w:r>
+      <w:r>
+        <w:rPr>
+          <w:rFonts w:ascii="微軟正黑體" w:eastAsia="微軟正黑體" w:hAnsi="微軟正黑體"/>
+        </w:rPr>
+        <w:t>Explain how to execute program clearly</w:t>
       </w:r>
     </w:p>
     <w:p>
@@ -25,30 +79,661 @@
         <w:ind w:leftChars="0" w:left="425"/>
         <w:rPr>
           <w:rFonts w:ascii="微軟正黑體" w:eastAsia="微軟正黑體" w:hAnsi="微軟正黑體"/>
-        </w:rPr>
-      </w:pPr>
-      <w:r>
-        <w:rPr>
-          <w:rFonts w:ascii="微軟正黑體" w:eastAsia="微軟正黑體" w:hAnsi="微軟正黑體"/>
-        </w:rPr>
-        <w:t>please develop a program that load your pre-trained model to make an inference with spectrograms. TA will assume that your input is validation data and output is validation accuracy.</w:t>
+          <w:color w:val="FF0000"/>
+        </w:rPr>
+      </w:pPr>
+      <w:r>
+        <w:rPr>
+          <w:rFonts w:ascii="微軟正黑體" w:eastAsia="微軟正黑體" w:hAnsi="微軟正黑體"/>
+        </w:rPr>
+        <w:t xml:space="preserve">The all source code </w:t>
+      </w:r>
+      <w:proofErr w:type="gramStart"/>
+      <w:r>
+        <w:rPr>
+          <w:rFonts w:ascii="微軟正黑體" w:eastAsia="微軟正黑體" w:hAnsi="微軟正黑體"/>
+        </w:rPr>
+        <w:t>are</w:t>
+      </w:r>
+      <w:proofErr w:type="gramEnd"/>
+      <w:r>
+        <w:rPr>
+          <w:rFonts w:ascii="微軟正黑體" w:eastAsia="微軟正黑體" w:hAnsi="微軟正黑體"/>
+        </w:rPr>
+        <w:t xml:space="preserve"> in </w:t>
+      </w:r>
+      <w:r>
+        <w:rPr>
+          <w:rFonts w:ascii="微軟正黑體" w:eastAsia="微軟正黑體" w:hAnsi="微軟正黑體"/>
+          <w:color w:val="FF0000"/>
+        </w:rPr>
+        <w:t>r08921005.ipynb</w:t>
+      </w:r>
+      <w:r>
+        <w:rPr>
+          <w:rFonts w:ascii="微軟正黑體" w:eastAsia="微軟正黑體" w:hAnsi="微軟正黑體"/>
+          <w:color w:val="FF0000"/>
+        </w:rPr>
+        <w:t xml:space="preserve">, </w:t>
+      </w:r>
+      <w:r>
+        <w:rPr>
+          <w:rFonts w:ascii="微軟正黑體" w:eastAsia="微軟正黑體" w:hAnsi="微軟正黑體"/>
+        </w:rPr>
+        <w:t xml:space="preserve">TA can </w:t>
+      </w:r>
+      <w:r>
+        <w:rPr>
+          <w:rFonts w:ascii="微軟正黑體" w:eastAsia="微軟正黑體" w:hAnsi="微軟正黑體"/>
+        </w:rPr>
+        <w:t xml:space="preserve">just open it, and </w:t>
+      </w:r>
+      <w:r>
+        <w:rPr>
+          <w:rFonts w:ascii="微軟正黑體" w:eastAsia="微軟正黑體" w:hAnsi="微軟正黑體"/>
+        </w:rPr>
+        <w:t>realize</w:t>
+      </w:r>
+      <w:r>
+        <w:rPr>
+          <w:rFonts w:ascii="微軟正黑體" w:eastAsia="微軟正黑體" w:hAnsi="微軟正黑體"/>
+        </w:rPr>
+        <w:t xml:space="preserve"> what I do.</w:t>
       </w:r>
     </w:p>
     <w:p>
       <w:pPr>
-        <w:widowControl/>
-        <w:rPr>
-          <w:rFonts w:ascii="微軟正黑體" w:eastAsia="微軟正黑體" w:hAnsi="微軟正黑體"/>
-        </w:rPr>
-      </w:pPr>
-      <w:r>
-        <w:rPr>
-          <w:rFonts w:ascii="微軟正黑體" w:eastAsia="微軟正黑體" w:hAnsi="微軟正黑體"/>
-        </w:rPr>
-        <w:br w:type="page"/>
+        <w:pStyle w:val="a7"/>
+        <w:spacing w:line="192" w:lineRule="auto"/>
+        <w:ind w:leftChars="0" w:left="425"/>
+        <w:rPr>
+          <w:rFonts w:ascii="微軟正黑體" w:eastAsia="微軟正黑體" w:hAnsi="微軟正黑體"/>
+        </w:rPr>
+      </w:pPr>
+      <w:r>
+        <w:rPr>
+          <w:rFonts w:ascii="微軟正黑體" w:eastAsia="微軟正黑體" w:hAnsi="微軟正黑體"/>
+        </w:rPr>
+        <w:t>T</w:t>
+      </w:r>
+      <w:r>
+        <w:rPr>
+          <w:rFonts w:ascii="微軟正黑體" w:eastAsia="微軟正黑體" w:hAnsi="微軟正黑體"/>
+        </w:rPr>
+        <w:t xml:space="preserve">he important </w:t>
+      </w:r>
+      <w:r>
+        <w:rPr>
+          <w:rFonts w:ascii="微軟正黑體" w:eastAsia="微軟正黑體" w:hAnsi="微軟正黑體"/>
+        </w:rPr>
+        <w:t xml:space="preserve">will be described as </w:t>
+      </w:r>
+      <w:proofErr w:type="spellStart"/>
+      <w:proofErr w:type="gramStart"/>
+      <w:r>
+        <w:rPr>
+          <w:rFonts w:ascii="微軟正黑體" w:eastAsia="微軟正黑體" w:hAnsi="微軟正黑體"/>
+        </w:rPr>
+        <w:t>below.</w:t>
+      </w:r>
+      <w:r>
+        <w:rPr>
+          <w:rFonts w:ascii="微軟正黑體" w:eastAsia="微軟正黑體" w:hAnsi="微軟正黑體" w:hint="eastAsia"/>
+        </w:rPr>
+        <w:t>The</w:t>
+      </w:r>
+      <w:proofErr w:type="spellEnd"/>
+      <w:proofErr w:type="gramEnd"/>
+      <w:r>
+        <w:rPr>
+          <w:rFonts w:ascii="微軟正黑體" w:eastAsia="微軟正黑體" w:hAnsi="微軟正黑體" w:hint="eastAsia"/>
+        </w:rPr>
+        <w:t xml:space="preserve"> </w:t>
+      </w:r>
+      <w:r>
+        <w:rPr>
+          <w:rFonts w:ascii="微軟正黑體" w:eastAsia="微軟正黑體" w:hAnsi="微軟正黑體"/>
+        </w:rPr>
+        <w:t>architecture</w:t>
+      </w:r>
+      <w:r>
+        <w:rPr>
+          <w:rFonts w:ascii="微軟正黑體" w:eastAsia="微軟正黑體" w:hAnsi="微軟正黑體"/>
+        </w:rPr>
+        <w:t xml:space="preserve"> of my program in folder:</w:t>
+      </w:r>
+    </w:p>
+    <w:p>
+      <w:pPr>
+        <w:pStyle w:val="a7"/>
+        <w:numPr>
+          <w:ilvl w:val="1"/>
+          <w:numId w:val="9"/>
+        </w:numPr>
+        <w:spacing w:line="320" w:lineRule="exact"/>
+        <w:ind w:leftChars="0" w:hanging="482"/>
+        <w:rPr>
+          <w:rFonts w:ascii="微軟正黑體" w:eastAsia="微軟正黑體" w:hAnsi="微軟正黑體" w:hint="eastAsia"/>
+        </w:rPr>
+      </w:pPr>
+      <w:r>
+        <w:rPr>
+          <w:rFonts w:ascii="微軟正黑體" w:eastAsia="微軟正黑體" w:hAnsi="微軟正黑體" w:hint="eastAsia"/>
+        </w:rPr>
+        <w:t>DSP_HW</w:t>
+      </w:r>
+      <w:r>
+        <w:rPr>
+          <w:rFonts w:ascii="微軟正黑體" w:eastAsia="微軟正黑體" w:hAnsi="微軟正黑體"/>
+        </w:rPr>
+        <w:t>-&gt;</w:t>
+      </w:r>
+      <w:proofErr w:type="gramStart"/>
+      <w:r>
+        <w:rPr>
+          <w:rFonts w:ascii="微軟正黑體" w:eastAsia="微軟正黑體" w:hAnsi="微軟正黑體"/>
+        </w:rPr>
+        <w:t>train</w:t>
+      </w:r>
+      <w:r>
+        <w:rPr>
+          <w:rFonts w:ascii="微軟正黑體" w:eastAsia="微軟正黑體" w:hAnsi="微軟正黑體"/>
+        </w:rPr>
+        <w:t>(</w:t>
+      </w:r>
+      <w:proofErr w:type="gramEnd"/>
+      <w:r>
+        <w:rPr>
+          <w:rFonts w:ascii="微軟正黑體" w:eastAsia="微軟正黑體" w:hAnsi="微軟正黑體"/>
+        </w:rPr>
+        <w:t>*.jpg, *.</w:t>
+      </w:r>
+      <w:proofErr w:type="spellStart"/>
+      <w:r>
+        <w:rPr>
+          <w:rFonts w:ascii="微軟正黑體" w:eastAsia="微軟正黑體" w:hAnsi="微軟正黑體"/>
+        </w:rPr>
+        <w:t>npy</w:t>
+      </w:r>
+      <w:proofErr w:type="spellEnd"/>
+      <w:r>
+        <w:rPr>
+          <w:rFonts w:ascii="微軟正黑體" w:eastAsia="微軟正黑體" w:hAnsi="微軟正黑體"/>
+        </w:rPr>
+        <w:t>)</w:t>
       </w:r>
       <w:bookmarkStart w:id="0" w:name="_GoBack"/>
       <w:bookmarkEnd w:id="0"/>
+    </w:p>
+    <w:p>
+      <w:pPr>
+        <w:pStyle w:val="a7"/>
+        <w:numPr>
+          <w:ilvl w:val="1"/>
+          <w:numId w:val="9"/>
+        </w:numPr>
+        <w:spacing w:line="320" w:lineRule="exact"/>
+        <w:ind w:leftChars="0" w:hanging="482"/>
+        <w:rPr>
+          <w:rFonts w:ascii="微軟正黑體" w:eastAsia="微軟正黑體" w:hAnsi="微軟正黑體"/>
+        </w:rPr>
+      </w:pPr>
+      <w:r>
+        <w:rPr>
+          <w:rFonts w:ascii="微軟正黑體" w:eastAsia="微軟正黑體" w:hAnsi="微軟正黑體"/>
+        </w:rPr>
+        <w:t>t</w:t>
+      </w:r>
+      <w:r>
+        <w:rPr>
+          <w:rFonts w:ascii="微軟正黑體" w:eastAsia="微軟正黑體" w:hAnsi="微軟正黑體" w:hint="eastAsia"/>
+        </w:rPr>
+        <w:t>est</w:t>
+      </w:r>
+    </w:p>
+    <w:p>
+      <w:pPr>
+        <w:pStyle w:val="a7"/>
+        <w:numPr>
+          <w:ilvl w:val="2"/>
+          <w:numId w:val="9"/>
+        </w:numPr>
+        <w:spacing w:line="320" w:lineRule="exact"/>
+        <w:ind w:leftChars="0" w:hanging="482"/>
+        <w:rPr>
+          <w:rFonts w:ascii="微軟正黑體" w:eastAsia="微軟正黑體" w:hAnsi="微軟正黑體" w:hint="eastAsia"/>
+        </w:rPr>
+      </w:pPr>
+      <w:r>
+        <w:rPr>
+          <w:rFonts w:ascii="微軟正黑體" w:eastAsia="微軟正黑體" w:hAnsi="微軟正黑體"/>
+        </w:rPr>
+        <w:t>*.jpg, *.</w:t>
+      </w:r>
+      <w:proofErr w:type="spellStart"/>
+      <w:r>
+        <w:rPr>
+          <w:rFonts w:ascii="微軟正黑體" w:eastAsia="微軟正黑體" w:hAnsi="微軟正黑體"/>
+        </w:rPr>
+        <w:t>npy</w:t>
+      </w:r>
+      <w:proofErr w:type="spellEnd"/>
+    </w:p>
+    <w:p>
+      <w:pPr>
+        <w:pStyle w:val="a7"/>
+        <w:numPr>
+          <w:ilvl w:val="1"/>
+          <w:numId w:val="9"/>
+        </w:numPr>
+        <w:spacing w:line="320" w:lineRule="exact"/>
+        <w:ind w:leftChars="0" w:hanging="482"/>
+        <w:rPr>
+          <w:rFonts w:ascii="微軟正黑體" w:eastAsia="微軟正黑體" w:hAnsi="微軟正黑體"/>
+        </w:rPr>
+      </w:pPr>
+      <w:proofErr w:type="spellStart"/>
+      <w:r>
+        <w:rPr>
+          <w:rFonts w:ascii="微軟正黑體" w:eastAsia="微軟正黑體" w:hAnsi="微軟正黑體"/>
+        </w:rPr>
+        <w:t>val</w:t>
+      </w:r>
+      <w:proofErr w:type="spellEnd"/>
+    </w:p>
+    <w:p>
+      <w:pPr>
+        <w:pStyle w:val="a7"/>
+        <w:numPr>
+          <w:ilvl w:val="2"/>
+          <w:numId w:val="9"/>
+        </w:numPr>
+        <w:spacing w:line="320" w:lineRule="exact"/>
+        <w:ind w:leftChars="0" w:hanging="482"/>
+        <w:rPr>
+          <w:rFonts w:ascii="微軟正黑體" w:eastAsia="微軟正黑體" w:hAnsi="微軟正黑體" w:hint="eastAsia"/>
+        </w:rPr>
+      </w:pPr>
+      <w:r>
+        <w:rPr>
+          <w:rFonts w:ascii="微軟正黑體" w:eastAsia="微軟正黑體" w:hAnsi="微軟正黑體"/>
+        </w:rPr>
+        <w:t>*.jpg, *.</w:t>
+      </w:r>
+      <w:proofErr w:type="spellStart"/>
+      <w:r>
+        <w:rPr>
+          <w:rFonts w:ascii="微軟正黑體" w:eastAsia="微軟正黑體" w:hAnsi="微軟正黑體"/>
+        </w:rPr>
+        <w:t>npy</w:t>
+      </w:r>
+      <w:proofErr w:type="spellEnd"/>
+    </w:p>
+    <w:tbl>
+      <w:tblPr>
+        <w:tblStyle w:val="a8"/>
+        <w:tblW w:w="5000" w:type="pct"/>
+        <w:tblLook w:val="04A0" w:firstRow="1" w:lastRow="0" w:firstColumn="1" w:lastColumn="0" w:noHBand="0" w:noVBand="1"/>
+      </w:tblPr>
+      <w:tblGrid>
+        <w:gridCol w:w="5616"/>
+        <w:gridCol w:w="4840"/>
+      </w:tblGrid>
+      <w:tr>
+        <w:tc>
+          <w:tcPr>
+            <w:tcW w:w="2506" w:type="pct"/>
+          </w:tcPr>
+          <w:p>
+            <w:pPr>
+              <w:spacing w:line="192" w:lineRule="auto"/>
+              <w:ind w:left="720" w:hangingChars="300" w:hanging="720"/>
+              <w:jc w:val="center"/>
+              <w:rPr>
+                <w:rFonts w:ascii="微軟正黑體" w:eastAsia="微軟正黑體" w:hAnsi="微軟正黑體"/>
+              </w:rPr>
+            </w:pPr>
+            <w:r>
+              <w:rPr>
+                <w:rFonts w:ascii="微軟正黑體" w:eastAsia="微軟正黑體" w:hAnsi="微軟正黑體" w:hint="eastAsia"/>
+              </w:rPr>
+              <w:t>將</w:t>
+            </w:r>
+            <w:proofErr w:type="spellStart"/>
+            <w:r>
+              <w:rPr>
+                <w:rFonts w:ascii="微軟正黑體" w:eastAsia="微軟正黑體" w:hAnsi="微軟正黑體" w:hint="eastAsia"/>
+              </w:rPr>
+              <w:t>npy</w:t>
+            </w:r>
+            <w:proofErr w:type="spellEnd"/>
+            <w:r>
+              <w:rPr>
+                <w:rFonts w:ascii="微軟正黑體" w:eastAsia="微軟正黑體" w:hAnsi="微軟正黑體" w:hint="eastAsia"/>
+              </w:rPr>
+              <w:t>轉到</w:t>
+            </w:r>
+            <w:r>
+              <w:rPr>
+                <w:rFonts w:ascii="微軟正黑體" w:eastAsia="微軟正黑體" w:hAnsi="微軟正黑體"/>
+              </w:rPr>
+              <w:t>spectrogram</w:t>
+            </w:r>
+          </w:p>
+          <w:p>
+            <w:pPr>
+              <w:spacing w:line="192" w:lineRule="auto"/>
+              <w:ind w:left="720" w:hangingChars="300" w:hanging="720"/>
+              <w:jc w:val="center"/>
+              <w:rPr>
+                <w:rFonts w:ascii="微軟正黑體" w:eastAsia="微軟正黑體" w:hAnsi="微軟正黑體"/>
+              </w:rPr>
+            </w:pPr>
+            <w:r>
+              <w:rPr>
+                <w:noProof/>
+              </w:rPr>
+              <w:drawing>
+                <wp:inline distT="0" distB="0" distL="0" distR="0" wp14:anchorId="600BCB96" wp14:editId="3F8E15A8">
+                  <wp:extent cx="2250440" cy="2115820"/>
+                  <wp:effectExtent l="0" t="0" r="0" b="0"/>
+                  <wp:docPr id="19" name="圖片 19"/>
+                  <wp:cNvGraphicFramePr>
+                    <a:graphicFrameLocks xmlns:a="http://schemas.openxmlformats.org/drawingml/2006/main" noChangeAspect="1"/>
+                  </wp:cNvGraphicFramePr>
+                  <a:graphic xmlns:a="http://schemas.openxmlformats.org/drawingml/2006/main">
+                    <a:graphicData uri="http://schemas.openxmlformats.org/drawingml/2006/picture">
+                      <pic:pic xmlns:pic="http://schemas.openxmlformats.org/drawingml/2006/picture">
+                        <pic:nvPicPr>
+                          <pic:cNvPr id="1" name=""/>
+                          <pic:cNvPicPr/>
+                        </pic:nvPicPr>
+                        <pic:blipFill>
+                          <a:blip r:embed="rId9">
+                            <a:extLst>
+                              <a:ext uri="{28A0092B-C50C-407E-A947-70E740481C1C}">
+                                <a14:useLocalDpi xmlns:a14="http://schemas.microsoft.com/office/drawing/2010/main" val="0"/>
+                              </a:ext>
+                            </a:extLst>
+                          </a:blip>
+                          <a:stretch>
+                            <a:fillRect/>
+                          </a:stretch>
+                        </pic:blipFill>
+                        <pic:spPr>
+                          <a:xfrm>
+                            <a:off x="0" y="0"/>
+                            <a:ext cx="2250440" cy="2115820"/>
+                          </a:xfrm>
+                          <a:prstGeom prst="rect">
+                            <a:avLst/>
+                          </a:prstGeom>
+                        </pic:spPr>
+                      </pic:pic>
+                    </a:graphicData>
+                  </a:graphic>
+                </wp:inline>
+              </w:drawing>
+            </w:r>
+          </w:p>
+          <w:p>
+            <w:pPr>
+              <w:spacing w:line="192" w:lineRule="auto"/>
+              <w:ind w:left="720" w:hangingChars="300" w:hanging="720"/>
+              <w:jc w:val="center"/>
+              <w:rPr>
+                <w:rFonts w:ascii="微軟正黑體" w:eastAsia="微軟正黑體" w:hAnsi="微軟正黑體"/>
+              </w:rPr>
+            </w:pPr>
+            <w:r>
+              <w:rPr>
+                <w:rFonts w:ascii="微軟正黑體" w:eastAsia="微軟正黑體" w:hAnsi="微軟正黑體"/>
+              </w:rPr>
+              <w:t>T</w:t>
+            </w:r>
+            <w:r>
+              <w:rPr>
+                <w:rFonts w:ascii="微軟正黑體" w:eastAsia="微軟正黑體" w:hAnsi="微軟正黑體" w:hint="eastAsia"/>
+              </w:rPr>
+              <w:t xml:space="preserve">ake </w:t>
+            </w:r>
+            <w:r>
+              <w:rPr>
+                <w:rFonts w:ascii="微軟正黑體" w:eastAsia="微軟正黑體" w:hAnsi="微軟正黑體"/>
+              </w:rPr>
+              <w:t>test for example,</w:t>
+            </w:r>
+          </w:p>
+          <w:p>
+            <w:pPr>
+              <w:spacing w:line="192" w:lineRule="auto"/>
+              <w:ind w:left="720" w:hangingChars="300" w:hanging="720"/>
+              <w:jc w:val="center"/>
+              <w:rPr>
+                <w:rFonts w:ascii="微軟正黑體" w:eastAsia="微軟正黑體" w:hAnsi="微軟正黑體" w:hint="eastAsia"/>
+              </w:rPr>
+            </w:pPr>
+            <w:r>
+              <w:rPr>
+                <w:rFonts w:ascii="微軟正黑體" w:eastAsia="微軟正黑體" w:hAnsi="微軟正黑體"/>
+              </w:rPr>
+              <w:t xml:space="preserve"> the output will be as below</w:t>
+            </w:r>
+            <w:r>
+              <w:rPr>
+                <w:noProof/>
+              </w:rPr>
+              <w:drawing>
+                <wp:inline distT="0" distB="0" distL="0" distR="0" wp14:anchorId="48E1918B" wp14:editId="10994E3A">
+                  <wp:extent cx="2968229" cy="884255"/>
+                  <wp:effectExtent l="0" t="0" r="3810" b="0"/>
+                  <wp:docPr id="20" name="圖片 20"/>
+                  <wp:cNvGraphicFramePr>
+                    <a:graphicFrameLocks xmlns:a="http://schemas.openxmlformats.org/drawingml/2006/main" noChangeAspect="1"/>
+                  </wp:cNvGraphicFramePr>
+                  <a:graphic xmlns:a="http://schemas.openxmlformats.org/drawingml/2006/main">
+                    <a:graphicData uri="http://schemas.openxmlformats.org/drawingml/2006/picture">
+                      <pic:pic xmlns:pic="http://schemas.openxmlformats.org/drawingml/2006/picture">
+                        <pic:nvPicPr>
+                          <pic:cNvPr id="1" name=""/>
+                          <pic:cNvPicPr/>
+                        </pic:nvPicPr>
+                        <pic:blipFill>
+                          <a:blip r:embed="rId10"/>
+                          <a:stretch>
+                            <a:fillRect/>
+                          </a:stretch>
+                        </pic:blipFill>
+                        <pic:spPr>
+                          <a:xfrm>
+                            <a:off x="0" y="0"/>
+                            <a:ext cx="3011313" cy="897090"/>
+                          </a:xfrm>
+                          <a:prstGeom prst="rect">
+                            <a:avLst/>
+                          </a:prstGeom>
+                        </pic:spPr>
+                      </pic:pic>
+                    </a:graphicData>
+                  </a:graphic>
+                </wp:inline>
+              </w:drawing>
+            </w:r>
+          </w:p>
+        </w:tc>
+        <w:tc>
+          <w:tcPr>
+            <w:tcW w:w="2494" w:type="pct"/>
+          </w:tcPr>
+          <w:p>
+            <w:pPr>
+              <w:spacing w:line="192" w:lineRule="auto"/>
+              <w:jc w:val="center"/>
+              <w:rPr>
+                <w:rFonts w:ascii="微軟正黑體" w:eastAsia="微軟正黑體" w:hAnsi="微軟正黑體"/>
+              </w:rPr>
+            </w:pPr>
+            <w:r>
+              <w:rPr>
+                <w:noProof/>
+              </w:rPr>
+              <w:drawing>
+                <wp:inline distT="0" distB="0" distL="0" distR="0" wp14:anchorId="3F7E1CB8" wp14:editId="264D2D58">
+                  <wp:extent cx="2832099" cy="2632668"/>
+                  <wp:effectExtent l="0" t="0" r="6985" b="0"/>
+                  <wp:docPr id="26" name="圖片 26"/>
+                  <wp:cNvGraphicFramePr>
+                    <a:graphicFrameLocks xmlns:a="http://schemas.openxmlformats.org/drawingml/2006/main" noChangeAspect="1"/>
+                  </wp:cNvGraphicFramePr>
+                  <a:graphic xmlns:a="http://schemas.openxmlformats.org/drawingml/2006/main">
+                    <a:graphicData uri="http://schemas.openxmlformats.org/drawingml/2006/picture">
+                      <pic:pic xmlns:pic="http://schemas.openxmlformats.org/drawingml/2006/picture">
+                        <pic:nvPicPr>
+                          <pic:cNvPr id="1" name=""/>
+                          <pic:cNvPicPr/>
+                        </pic:nvPicPr>
+                        <pic:blipFill>
+                          <a:blip r:embed="rId11"/>
+                          <a:stretch>
+                            <a:fillRect/>
+                          </a:stretch>
+                        </pic:blipFill>
+                        <pic:spPr>
+                          <a:xfrm>
+                            <a:off x="0" y="0"/>
+                            <a:ext cx="2872645" cy="2670358"/>
+                          </a:xfrm>
+                          <a:prstGeom prst="rect">
+                            <a:avLst/>
+                          </a:prstGeom>
+                        </pic:spPr>
+                      </pic:pic>
+                    </a:graphicData>
+                  </a:graphic>
+                </wp:inline>
+              </w:drawing>
+            </w:r>
+          </w:p>
+          <w:p>
+            <w:pPr>
+              <w:spacing w:line="192" w:lineRule="auto"/>
+              <w:jc w:val="center"/>
+              <w:rPr>
+                <w:rFonts w:ascii="微軟正黑體" w:eastAsia="微軟正黑體" w:hAnsi="微軟正黑體"/>
+              </w:rPr>
+            </w:pPr>
+            <w:r>
+              <w:rPr>
+                <w:rFonts w:ascii="微軟正黑體" w:eastAsia="微軟正黑體" w:hAnsi="微軟正黑體"/>
+              </w:rPr>
+              <w:t>I</w:t>
+            </w:r>
+            <w:r>
+              <w:rPr>
+                <w:rFonts w:ascii="微軟正黑體" w:eastAsia="微軟正黑體" w:hAnsi="微軟正黑體" w:hint="eastAsia"/>
+              </w:rPr>
+              <w:t xml:space="preserve">n </w:t>
+            </w:r>
+            <w:r>
+              <w:rPr>
+                <w:rFonts w:ascii="微軟正黑體" w:eastAsia="微軟正黑體" w:hAnsi="微軟正黑體"/>
+              </w:rPr>
+              <w:t xml:space="preserve">this part, we can load the model which we trained before, the upper code just </w:t>
+            </w:r>
+            <w:proofErr w:type="gramStart"/>
+            <w:r>
+              <w:rPr>
+                <w:rFonts w:ascii="微軟正黑體" w:eastAsia="微軟正黑體" w:hAnsi="微軟正黑體"/>
+              </w:rPr>
+              <w:t>take</w:t>
+            </w:r>
+            <w:proofErr w:type="gramEnd"/>
+            <w:r>
+              <w:rPr>
+                <w:rFonts w:ascii="微軟正黑體" w:eastAsia="微軟正黑體" w:hAnsi="微軟正黑體"/>
+              </w:rPr>
+              <w:t xml:space="preserve"> “</w:t>
+            </w:r>
+            <w:proofErr w:type="spellStart"/>
+            <w:r>
+              <w:rPr>
+                <w:rFonts w:ascii="微軟正黑體" w:eastAsia="微軟正黑體" w:hAnsi="微軟正黑體"/>
+              </w:rPr>
+              <w:t>weight.pth</w:t>
+            </w:r>
+            <w:proofErr w:type="spellEnd"/>
+            <w:r>
+              <w:rPr>
+                <w:rFonts w:ascii="微軟正黑體" w:eastAsia="微軟正黑體" w:hAnsi="微軟正黑體"/>
+              </w:rPr>
+              <w:t>” for example.</w:t>
+            </w:r>
+          </w:p>
+          <w:p>
+            <w:pPr>
+              <w:spacing w:line="192" w:lineRule="auto"/>
+              <w:jc w:val="center"/>
+              <w:rPr>
+                <w:rFonts w:ascii="微軟正黑體" w:eastAsia="微軟正黑體" w:hAnsi="微軟正黑體" w:hint="eastAsia"/>
+              </w:rPr>
+            </w:pPr>
+            <w:r>
+              <w:rPr>
+                <w:rFonts w:ascii="微軟正黑體" w:eastAsia="微軟正黑體" w:hAnsi="微軟正黑體" w:hint="eastAsia"/>
+              </w:rPr>
+              <w:t xml:space="preserve">Then, we can load </w:t>
+            </w:r>
+            <w:r>
+              <w:rPr>
+                <w:rFonts w:ascii="微軟正黑體" w:eastAsia="微軟正黑體" w:hAnsi="微軟正黑體"/>
+              </w:rPr>
+              <w:t xml:space="preserve">the model to validate the *jpg in </w:t>
+            </w:r>
+            <w:proofErr w:type="spellStart"/>
+            <w:r>
+              <w:rPr>
+                <w:rFonts w:ascii="微軟正黑體" w:eastAsia="微軟正黑體" w:hAnsi="微軟正黑體"/>
+              </w:rPr>
+              <w:t>val</w:t>
+            </w:r>
+            <w:proofErr w:type="spellEnd"/>
+            <w:r>
+              <w:rPr>
+                <w:rFonts w:ascii="微軟正黑體" w:eastAsia="微軟正黑體" w:hAnsi="微軟正黑體"/>
+              </w:rPr>
+              <w:t xml:space="preserve"> to </w:t>
+            </w:r>
+            <w:r>
+              <w:rPr>
+                <w:rFonts w:ascii="微軟正黑體" w:eastAsia="微軟正黑體" w:hAnsi="微軟正黑體"/>
+              </w:rPr>
+              <w:t>output is validation accuracy.</w:t>
+            </w:r>
+          </w:p>
+        </w:tc>
+      </w:tr>
+    </w:tbl>
+    <w:p>
+      <w:pPr>
+        <w:spacing w:line="192" w:lineRule="auto"/>
+        <w:rPr>
+          <w:rFonts w:ascii="微軟正黑體" w:eastAsia="微軟正黑體" w:hAnsi="微軟正黑體" w:hint="eastAsia"/>
+        </w:rPr>
+      </w:pPr>
+    </w:p>
+    <w:p>
+      <w:pPr>
+        <w:widowControl/>
+        <w:rPr>
+          <w:rFonts w:ascii="微軟正黑體" w:eastAsia="微軟正黑體" w:hAnsi="微軟正黑體"/>
+        </w:rPr>
+      </w:pPr>
+      <w:r>
+        <w:rPr>
+          <w:rFonts w:ascii="微軟正黑體" w:eastAsia="微軟正黑體" w:hAnsi="微軟正黑體"/>
+        </w:rPr>
+        <w:br w:type="page"/>
+      </w:r>
     </w:p>
     <w:p>
       <w:pPr>
@@ -175,7 +860,7 @@
                     <pic:cNvPicPr/>
                   </pic:nvPicPr>
                   <pic:blipFill>
-                    <a:blip r:embed="rId8"/>
+                    <a:blip r:embed="rId12"/>
                     <a:stretch>
                       <a:fillRect/>
                     </a:stretch>
@@ -824,7 +1509,7 @@
                           </pic:cNvPicPr>
                         </pic:nvPicPr>
                         <pic:blipFill>
-                          <a:blip r:embed="rId9" cstate="print">
+                          <a:blip r:embed="rId13" cstate="print">
                             <a:extLst>
                               <a:ext uri="{28A0092B-C50C-407E-A947-70E740481C1C}">
                                 <a14:useLocalDpi xmlns:a14="http://schemas.microsoft.com/office/drawing/2010/main" val="0"/>
@@ -864,7 +1549,6 @@
           <w:p>
             <w:pPr>
               <w:spacing w:line="192" w:lineRule="auto"/>
-              <w:jc w:val="center"/>
               <w:rPr>
                 <w:rFonts w:ascii="微軟正黑體" w:eastAsia="微軟正黑體" w:hAnsi="微軟正黑體"/>
               </w:rPr>
@@ -971,9 +1655,9 @@
                   <o:lock v:ext="edit" aspectratio="t"/>
                 </v:shapetype>
                 <v:shape id="_x0000_i1025" type="#_x0000_t75" style="width:247.65pt;height:101.25pt" o:ole="">
-                  <v:imagedata r:id="rId10" o:title=""/>
+                  <v:imagedata r:id="rId14" o:title=""/>
                 </v:shape>
-                <o:OLEObject Type="Embed" ProgID="PBrush" ShapeID="_x0000_i1025" DrawAspect="Content" ObjectID="_1637258801" r:id="rId11"/>
+                <o:OLEObject Type="Embed" ProgID="PBrush" ShapeID="_x0000_i1025" DrawAspect="Content" ObjectID="_1637318986" r:id="rId15"/>
               </w:object>
             </w:r>
           </w:p>
@@ -1474,7 +2158,7 @@
                           <pic:cNvPicPr/>
                         </pic:nvPicPr>
                         <pic:blipFill>
-                          <a:blip r:embed="rId12"/>
+                          <a:blip r:embed="rId16"/>
                           <a:stretch>
                             <a:fillRect/>
                           </a:stretch>
@@ -1606,7 +2290,7 @@
                           </pic:cNvPicPr>
                         </pic:nvPicPr>
                         <pic:blipFill>
-                          <a:blip r:embed="rId9" cstate="print">
+                          <a:blip r:embed="rId13" cstate="print">
                             <a:extLst>
                               <a:ext uri="{28A0092B-C50C-407E-A947-70E740481C1C}">
                                 <a14:useLocalDpi xmlns:a14="http://schemas.microsoft.com/office/drawing/2010/main" val="0"/>
@@ -1823,7 +2507,7 @@
                           <pic:cNvPicPr/>
                         </pic:nvPicPr>
                         <pic:blipFill>
-                          <a:blip r:embed="rId13"/>
+                          <a:blip r:embed="rId17"/>
                           <a:stretch>
                             <a:fillRect/>
                           </a:stretch>
@@ -1951,7 +2635,7 @@
                           <pic:cNvPicPr/>
                         </pic:nvPicPr>
                         <pic:blipFill>
-                          <a:blip r:embed="rId14"/>
+                          <a:blip r:embed="rId18"/>
                           <a:stretch>
                             <a:fillRect/>
                           </a:stretch>
@@ -2159,7 +2843,7 @@
                           <pic:cNvPicPr/>
                         </pic:nvPicPr>
                         <pic:blipFill>
-                          <a:blip r:embed="rId15"/>
+                          <a:blip r:embed="rId19"/>
                           <a:stretch>
                             <a:fillRect/>
                           </a:stretch>
@@ -2270,9 +2954,9 @@
             <w:r>
               <w:object w:dxaOrig="9060" w:dyaOrig="4188">
                 <v:shape id="_x0000_i1026" type="#_x0000_t75" style="width:193.05pt;height:89.4pt" o:ole="">
-                  <v:imagedata r:id="rId16" o:title=""/>
+                  <v:imagedata r:id="rId20" o:title=""/>
                 </v:shape>
-                <o:OLEObject Type="Embed" ProgID="PBrush" ShapeID="_x0000_i1026" DrawAspect="Content" ObjectID="_1637258802" r:id="rId17"/>
+                <o:OLEObject Type="Embed" ProgID="PBrush" ShapeID="_x0000_i1026" DrawAspect="Content" ObjectID="_1637318987" r:id="rId21"/>
               </w:object>
             </w:r>
           </w:p>
@@ -2464,7 +3148,7 @@
                           <pic:cNvPicPr/>
                         </pic:nvPicPr>
                         <pic:blipFill>
-                          <a:blip r:embed="rId18"/>
+                          <a:blip r:embed="rId22"/>
                           <a:stretch>
                             <a:fillRect/>
                           </a:stretch>
@@ -2515,7 +3199,7 @@
                           <pic:cNvPicPr/>
                         </pic:nvPicPr>
                         <pic:blipFill>
-                          <a:blip r:embed="rId19"/>
+                          <a:blip r:embed="rId23"/>
                           <a:stretch>
                             <a:fillRect/>
                           </a:stretch>
@@ -2930,7 +3614,7 @@
         </w:rPr>
         <w:t>論文:</w:t>
       </w:r>
-      <w:hyperlink r:id="rId20" w:history="1">
+      <w:hyperlink r:id="rId24" w:history="1">
         <w:r>
           <w:rPr>
             <w:rStyle w:val="a9"/>
@@ -3186,7 +3870,7 @@
                           <pic:cNvPicPr/>
                         </pic:nvPicPr>
                         <pic:blipFill>
-                          <a:blip r:embed="rId21">
+                          <a:blip r:embed="rId25">
                             <a:extLst>
                               <a:ext uri="{28A0092B-C50C-407E-A947-70E740481C1C}">
                                 <a14:useLocalDpi xmlns:a14="http://schemas.microsoft.com/office/drawing/2010/main" val="0"/>
@@ -3249,7 +3933,7 @@
                           <pic:cNvPicPr/>
                         </pic:nvPicPr>
                         <pic:blipFill>
-                          <a:blip r:embed="rId22"/>
+                          <a:blip r:embed="rId26"/>
                           <a:stretch>
                             <a:fillRect/>
                           </a:stretch>
@@ -3342,7 +4026,7 @@
       <w:proofErr w:type="gramEnd"/>
     </w:p>
     <w:sectPr>
-      <w:headerReference w:type="default" r:id="rId23"/>
+      <w:headerReference w:type="default" r:id="rId27"/>
       <w:pgSz w:w="11906" w:h="16838"/>
       <w:pgMar w:top="720" w:right="720" w:bottom="720" w:left="720" w:header="340" w:footer="992" w:gutter="0"/>
       <w:cols w:space="425"/>
@@ -3998,6 +4682,119 @@
     </w:lvl>
   </w:abstractNum>
   <w:abstractNum w:abstractNumId="6" w15:restartNumberingAfterBreak="0">
+    <w:nsid w:val="6DEC41EF"/>
+    <w:multiLevelType w:val="hybridMultilevel"/>
+    <w:tmpl w:val="39F6F5BE"/>
+    <w:lvl w:ilvl="0" w:tplc="04090001">
+      <w:start w:val="1"/>
+      <w:numFmt w:val="bullet"/>
+      <w:lvlText w:val=""/>
+      <w:lvlJc w:val="left"/>
+      <w:pPr>
+        <w:ind w:left="905" w:hanging="480"/>
+      </w:pPr>
+      <w:rPr>
+        <w:rFonts w:ascii="Wingdings" w:hAnsi="Wingdings" w:hint="default"/>
+      </w:rPr>
+    </w:lvl>
+    <w:lvl w:ilvl="1" w:tplc="04090003">
+      <w:start w:val="1"/>
+      <w:numFmt w:val="bullet"/>
+      <w:lvlText w:val=""/>
+      <w:lvlJc w:val="left"/>
+      <w:pPr>
+        <w:ind w:left="1385" w:hanging="480"/>
+      </w:pPr>
+      <w:rPr>
+        <w:rFonts w:ascii="Wingdings" w:hAnsi="Wingdings" w:hint="default"/>
+      </w:rPr>
+    </w:lvl>
+    <w:lvl w:ilvl="2" w:tplc="04090005">
+      <w:start w:val="1"/>
+      <w:numFmt w:val="bullet"/>
+      <w:lvlText w:val=""/>
+      <w:lvlJc w:val="left"/>
+      <w:pPr>
+        <w:ind w:left="1865" w:hanging="480"/>
+      </w:pPr>
+      <w:rPr>
+        <w:rFonts w:ascii="Wingdings" w:hAnsi="Wingdings" w:hint="default"/>
+      </w:rPr>
+    </w:lvl>
+    <w:lvl w:ilvl="3" w:tplc="04090001" w:tentative="1">
+      <w:start w:val="1"/>
+      <w:numFmt w:val="bullet"/>
+      <w:lvlText w:val=""/>
+      <w:lvlJc w:val="left"/>
+      <w:pPr>
+        <w:ind w:left="2345" w:hanging="480"/>
+      </w:pPr>
+      <w:rPr>
+        <w:rFonts w:ascii="Wingdings" w:hAnsi="Wingdings" w:hint="default"/>
+      </w:rPr>
+    </w:lvl>
+    <w:lvl w:ilvl="4" w:tplc="04090003" w:tentative="1">
+      <w:start w:val="1"/>
+      <w:numFmt w:val="bullet"/>
+      <w:lvlText w:val=""/>
+      <w:lvlJc w:val="left"/>
+      <w:pPr>
+        <w:ind w:left="2825" w:hanging="480"/>
+      </w:pPr>
+      <w:rPr>
+        <w:rFonts w:ascii="Wingdings" w:hAnsi="Wingdings" w:hint="default"/>
+      </w:rPr>
+    </w:lvl>
+    <w:lvl w:ilvl="5" w:tplc="04090005" w:tentative="1">
+      <w:start w:val="1"/>
+      <w:numFmt w:val="bullet"/>
+      <w:lvlText w:val=""/>
+      <w:lvlJc w:val="left"/>
+      <w:pPr>
+        <w:ind w:left="3305" w:hanging="480"/>
+      </w:pPr>
+      <w:rPr>
+        <w:rFonts w:ascii="Wingdings" w:hAnsi="Wingdings" w:hint="default"/>
+      </w:rPr>
+    </w:lvl>
+    <w:lvl w:ilvl="6" w:tplc="04090001" w:tentative="1">
+      <w:start w:val="1"/>
+      <w:numFmt w:val="bullet"/>
+      <w:lvlText w:val=""/>
+      <w:lvlJc w:val="left"/>
+      <w:pPr>
+        <w:ind w:left="3785" w:hanging="480"/>
+      </w:pPr>
+      <w:rPr>
+        <w:rFonts w:ascii="Wingdings" w:hAnsi="Wingdings" w:hint="default"/>
+      </w:rPr>
+    </w:lvl>
+    <w:lvl w:ilvl="7" w:tplc="04090003" w:tentative="1">
+      <w:start w:val="1"/>
+      <w:numFmt w:val="bullet"/>
+      <w:lvlText w:val=""/>
+      <w:lvlJc w:val="left"/>
+      <w:pPr>
+        <w:ind w:left="4265" w:hanging="480"/>
+      </w:pPr>
+      <w:rPr>
+        <w:rFonts w:ascii="Wingdings" w:hAnsi="Wingdings" w:hint="default"/>
+      </w:rPr>
+    </w:lvl>
+    <w:lvl w:ilvl="8" w:tplc="04090005" w:tentative="1">
+      <w:start w:val="1"/>
+      <w:numFmt w:val="bullet"/>
+      <w:lvlText w:val=""/>
+      <w:lvlJc w:val="left"/>
+      <w:pPr>
+        <w:ind w:left="4745" w:hanging="480"/>
+      </w:pPr>
+      <w:rPr>
+        <w:rFonts w:ascii="Wingdings" w:hAnsi="Wingdings" w:hint="default"/>
+      </w:rPr>
+    </w:lvl>
+  </w:abstractNum>
+  <w:abstractNum w:abstractNumId="7" w15:restartNumberingAfterBreak="0">
     <w:nsid w:val="71B914DE"/>
     <w:multiLevelType w:val="hybridMultilevel"/>
     <w:tmpl w:val="3C528872"/>
@@ -4110,7 +4907,7 @@
       </w:rPr>
     </w:lvl>
   </w:abstractNum>
-  <w:abstractNum w:abstractNumId="7" w15:restartNumberingAfterBreak="0">
+  <w:abstractNum w:abstractNumId="8" w15:restartNumberingAfterBreak="0">
     <w:nsid w:val="78970E29"/>
     <w:multiLevelType w:val="hybridMultilevel"/>
     <w:tmpl w:val="28A00492"/>
@@ -4226,7 +5023,7 @@
     <w:abstractNumId w:val="3"/>
   </w:num>
   <w:num w:numId="2">
-    <w:abstractNumId w:val="6"/>
+    <w:abstractNumId w:val="7"/>
   </w:num>
   <w:num w:numId="3">
     <w:abstractNumId w:val="5"/>
@@ -4235,7 +5032,7 @@
     <w:abstractNumId w:val="1"/>
   </w:num>
   <w:num w:numId="5">
-    <w:abstractNumId w:val="7"/>
+    <w:abstractNumId w:val="8"/>
   </w:num>
   <w:num w:numId="6">
     <w:abstractNumId w:val="4"/>
@@ -4245,6 +5042,9 @@
   </w:num>
   <w:num w:numId="8">
     <w:abstractNumId w:val="0"/>
+  </w:num>
+  <w:num w:numId="9">
+    <w:abstractNumId w:val="6"/>
   </w:num>
 </w:numbering>
 </file>
@@ -5049,7 +5849,7 @@
 </file>
 
 <file path=customXml/itemProps1.xml><?xml version="1.0" encoding="utf-8"?>
-<ds:datastoreItem xmlns:ds="http://schemas.openxmlformats.org/officeDocument/2006/customXml" ds:itemID="{9855895F-B5A7-4705-8A96-0A35354E4977}">
+<ds:datastoreItem xmlns:ds="http://schemas.openxmlformats.org/officeDocument/2006/customXml" ds:itemID="{9F7C449A-A650-4CB9-B85E-798E3AAB5948}">
   <ds:schemaRefs>
     <ds:schemaRef ds:uri="http://schemas.openxmlformats.org/officeDocument/2006/bibliography"/>
   </ds:schemaRefs>

</xml_diff>